<commit_message>
Working on an computer controlated player, almost done. Added more menus to choose options in the local game and online game. Now the option of the number of players is i said menus
</commit_message>
<xml_diff>
--- a/bibliography.docx
+++ b/bibliography.docx
@@ -3,12 +3,35 @@
 <w:document xmlns:wpc="http://schemas.microsoft.com/office/word/2010/wordprocessingCanvas" xmlns:cx="http://schemas.microsoft.com/office/drawing/2014/chartex" xmlns:cx1="http://schemas.microsoft.com/office/drawing/2015/9/8/chartex" xmlns:cx2="http://schemas.microsoft.com/office/drawing/2015/10/21/chartex" xmlns:cx3="http://schemas.microsoft.com/office/drawing/2016/5/9/chartex" xmlns:cx4="http://schemas.microsoft.com/office/drawing/2016/5/10/chartex" xmlns:cx5="http://schemas.microsoft.com/office/drawing/2016/5/11/chartex" xmlns:cx6="http://schemas.microsoft.com/office/drawing/2016/5/12/chartex" xmlns:cx7="http://schemas.microsoft.com/office/drawing/2016/5/13/chartex" xmlns:cx8="http://schemas.microsoft.com/office/drawing/2016/5/14/chartex" xmlns:mc="http://schemas.openxmlformats.org/markup-compatibility/2006" xmlns:aink="http://schemas.microsoft.com/office/drawing/2016/ink" xmlns:am3d="http://schemas.microsoft.com/office/drawing/2017/model3d" xmlns:o="urn:schemas-microsoft-com:office:office" xmlns:r="http://schemas.openxmlformats.org/officeDocument/2006/relationships" xmlns:m="http://schemas.openxmlformats.org/officeDocument/2006/math" xmlns:v="urn:schemas-microsoft-com:vml" xmlns:wp14="http://schemas.microsoft.com/office/word/2010/wordprocessingDrawing" xmlns:wp="http://schemas.openxmlformats.org/drawingml/2006/wordprocessingDrawing" xmlns:w10="urn:schemas-microsoft-com:office:word" xmlns:w="http://schemas.openxmlformats.org/wordprocessingml/2006/main" xmlns:w14="http://schemas.microsoft.com/office/word/2010/wordml" xmlns:w15="http://schemas.microsoft.com/office/word/2012/wordml" xmlns:w16cid="http://schemas.microsoft.com/office/word/2016/wordml/cid" xmlns:w16se="http://schemas.microsoft.com/office/word/2015/wordml/symex" xmlns:wpg="http://schemas.microsoft.com/office/word/2010/wordprocessingGroup" xmlns:wpi="http://schemas.microsoft.com/office/word/2010/wordprocessingInk" xmlns:wne="http://schemas.microsoft.com/office/word/2006/wordml" xmlns:wps="http://schemas.microsoft.com/office/word/2010/wordprocessingShape" mc:Ignorable="w14 w15 w16se w16cid wp14">
   <w:body>
     <w:p>
+      <w:r>
+        <w:fldChar w:fldCharType="begin"/>
+      </w:r>
+      <w:r>
+        <w:instrText xml:space="preserve"> HYPERLINK "https://docs.google.com/document/d/1BgkLwn66qN0oej3QEnjjcF-4LunZpjKTA62uQlETTBw/preview?pli=1" </w:instrText>
+      </w:r>
+      <w:r>
+        <w:fldChar w:fldCharType="separate"/>
+      </w:r>
+      <w:r>
+        <w:rPr>
+          <w:rStyle w:val="Hyperlink"/>
+        </w:rPr>
+        <w:t>https://docs.google.com/document/d/1BgkLwn66qN0oej3QEnjjcF-4LunZpjKTA62uQlETTBw/preview?pli=1</w:t>
+      </w:r>
+      <w:r>
+        <w:rPr>
+          <w:rStyle w:val="Hyperlink"/>
+        </w:rPr>
+        <w:fldChar w:fldCharType="end"/>
+      </w:r>
+    </w:p>
+    <w:p>
       <w:hyperlink r:id="rId4" w:history="1">
         <w:r>
           <w:rPr>
             <w:rStyle w:val="Hyperlink"/>
           </w:rPr>
-          <w:t>https://docs.google.com/document/d/1BgkLwn66qN0oej3QEnjjcF-4LunZpjKTA62uQlETTBw/preview?pli=1</w:t>
+          <w:t>https://en.wikipedia.org/wiki/Null-move_heuristic</w:t>
         </w:r>
       </w:hyperlink>
     </w:p>
@@ -18,22 +41,12 @@
           <w:rPr>
             <w:rStyle w:val="Hyperlink"/>
           </w:rPr>
-          <w:t>https://en.wikipedia.org/wiki/Null-move_heuristic</w:t>
+          <w:t>https://github.com/lamesjim/Chess-AI</w:t>
         </w:r>
       </w:hyperlink>
     </w:p>
     <w:p>
       <w:hyperlink r:id="rId6" w:history="1">
-        <w:r>
-          <w:rPr>
-            <w:rStyle w:val="Hyperlink"/>
-          </w:rPr>
-          <w:t>https://github.com/lamesjim/Chess-AI</w:t>
-        </w:r>
-      </w:hyperlink>
-    </w:p>
-    <w:p>
-      <w:hyperlink r:id="rId7" w:history="1">
         <w:r>
           <w:rPr>
             <w:rStyle w:val="Hyperlink"/>
@@ -48,12 +61,22 @@
           <w:rStyle w:val="Hyperlink"/>
         </w:rPr>
       </w:pPr>
+      <w:hyperlink r:id="rId7" w:history="1">
+        <w:r>
+          <w:rPr>
+            <w:rStyle w:val="Hyperlink"/>
+          </w:rPr>
+          <w:t>http://citeseerx.ist.psu.edu/viewdoc/download?doi=10.1.1.56.563&amp;rep=rep1&amp;type=pdf</w:t>
+        </w:r>
+      </w:hyperlink>
+    </w:p>
+    <w:p>
       <w:hyperlink r:id="rId8" w:history="1">
         <w:r>
           <w:rPr>
             <w:rStyle w:val="Hyperlink"/>
           </w:rPr>
-          <w:t>http://citeseerx.ist.psu.edu/viewdoc/download?doi=10.1.1.56.563&amp;rep=rep1&amp;type=pdf</w:t>
+          <w:t>https://en.wikipedia.org/wiki/Transposition_table</w:t>
         </w:r>
       </w:hyperlink>
     </w:p>
@@ -63,7 +86,7 @@
           <w:rPr>
             <w:rStyle w:val="Hyperlink"/>
           </w:rPr>
-          <w:t>https://en.wikipedia.org/wiki/Transposition_table</w:t>
+          <w:t>https://stackoverflow.com/questions/41756443/how-to-implement-iterative-deepening-with-alpha-beta-pruning</w:t>
         </w:r>
       </w:hyperlink>
     </w:p>
@@ -73,7 +96,7 @@
           <w:rPr>
             <w:rStyle w:val="Hyperlink"/>
           </w:rPr>
-          <w:t>https://stackoverflow.com/questions/41756443/how-to-implement-iterative-deepening-with-alpha-beta-pruning</w:t>
+          <w:t>https://www.semanticscholar.org/paper/The-History-Heuristic-and-Alpha-Beta-Search-in-Schaeffer/bb2558b0f519ea921c4aff1197555153091f7177</w:t>
         </w:r>
       </w:hyperlink>
     </w:p>
@@ -83,7 +106,7 @@
           <w:rPr>
             <w:rStyle w:val="Hyperlink"/>
           </w:rPr>
-          <w:t>https://www.semanticscholar.org/paper/The-History-Heuristic-and-Alpha-Beta-Search-in-Schaeffer/bb2558b0f519ea921c4aff1197555153091f7177</w:t>
+          <w:t>https://pdfs.semanticscholar.org/b4d2/cf76e4c42b9325b52aac45d61e80a01de77b.pdf</w:t>
         </w:r>
       </w:hyperlink>
     </w:p>
@@ -93,7 +116,7 @@
           <w:rPr>
             <w:rStyle w:val="Hyperlink"/>
           </w:rPr>
-          <w:t>https://pdfs.semanticscholar.org/b4d2/cf76e4c42b9325b52aac45d61e80a01de77b.pdf</w:t>
+          <w:t>https://artint.info/html/ArtInt_62.html</w:t>
         </w:r>
       </w:hyperlink>
     </w:p>
@@ -103,7 +126,7 @@
           <w:rPr>
             <w:rStyle w:val="Hyperlink"/>
           </w:rPr>
-          <w:t>https://artint.info/html/ArtInt_62.html</w:t>
+          <w:t>https://stackoverflow.com/questions/753954/how-to-program-a-neural-network-for-chess</w:t>
         </w:r>
       </w:hyperlink>
     </w:p>
@@ -113,7 +136,7 @@
           <w:rPr>
             <w:rStyle w:val="Hyperlink"/>
           </w:rPr>
-          <w:t>https://stackoverflow.com/questions/753954/how-to-program-a-neural-network-for-chess</w:t>
+          <w:t>https://www.quora.com/How-would-somebody-model-a-neural-network-for-playing-chess</w:t>
         </w:r>
       </w:hyperlink>
     </w:p>
@@ -123,19 +146,34 @@
           <w:rPr>
             <w:rStyle w:val="Hyperlink"/>
           </w:rPr>
-          <w:t>https://www.quora.com/How-would-somebody-model-a-neural-network-for-playing-chess</w:t>
-        </w:r>
-      </w:hyperlink>
-    </w:p>
-    <w:p>
+          <w:t>https://machinelearnings.co/part-1-neural-chess-player-from-data-gathering-to-data-augmentation-d51f471a61b8</w:t>
+        </w:r>
+      </w:hyperlink>
+    </w:p>
+    <w:p>
+      <w:pPr>
+        <w:rPr>
+          <w:lang w:val="es-ES_tradnl"/>
+        </w:rPr>
+      </w:pPr>
       <w:hyperlink r:id="rId16" w:history="1">
         <w:r>
           <w:rPr>
             <w:rStyle w:val="Hyperlink"/>
           </w:rPr>
-          <w:t>https://machinelearnings.co/part-1-neural-chess-player-from-data-gathering-to-data-augmentation-d51f471a61b8</w:t>
-        </w:r>
-      </w:hyperlink>
+          <w:t>https://www.geeksforgeeks.org/minimax-algorithm-in-game-theory-set-4-alpha-beta-pruning/</w:t>
+        </w:r>
+      </w:hyperlink>
+    </w:p>
+    <w:p>
+      <w:r>
+        <w:t>---</w:t>
+      </w:r>
+      <w:proofErr w:type="spellStart"/>
+      <w:r>
+        <w:t>tocheck</w:t>
+      </w:r>
+      <w:proofErr w:type="spellEnd"/>
     </w:p>
     <w:p>
       <w:hyperlink r:id="rId17" w:history="1">
@@ -143,7 +181,102 @@
           <w:rPr>
             <w:rStyle w:val="Hyperlink"/>
           </w:rPr>
-          <w:t>https://www.geeksforgeeks.org/minimax-algorithm-in-game-theory-set-4-alpha-beta-pruning/</w:t>
+          <w:t>https://stats.stackexchange.com/questions/308777/why-are-there-no-deep-reinforcement-learning-engines-for-chess-similar-to-alpha</w:t>
+        </w:r>
+      </w:hyperlink>
+    </w:p>
+    <w:p>
+      <w:hyperlink r:id="rId18" w:history="1">
+        <w:r>
+          <w:rPr>
+            <w:rStyle w:val="Hyperlink"/>
+          </w:rPr>
+          <w:t>https://github.com/Zeta36/chess-alpha-zero</w:t>
+        </w:r>
+      </w:hyperlink>
+    </w:p>
+    <w:p>
+      <w:hyperlink r:id="rId19" w:history="1">
+        <w:r>
+          <w:rPr>
+            <w:rStyle w:val="Hyperlink"/>
+          </w:rPr>
+          <w:t>https://papers.nips.cc/paper/6427-toward-deeper-understanding-of-neural-networks-the-power-of-initialization-and-a-dual-view-on-expressivity.pdf</w:t>
+        </w:r>
+      </w:hyperlink>
+    </w:p>
+    <w:p>
+      <w:hyperlink r:id="rId20" w:history="1">
+        <w:r>
+          <w:rPr>
+            <w:rStyle w:val="Hyperlink"/>
+          </w:rPr>
+          <w:t>https://arxiv.org/pdf/1602.05897.pdf</w:t>
+        </w:r>
+      </w:hyperlink>
+    </w:p>
+    <w:p>
+      <w:hyperlink r:id="rId21" w:history="1">
+        <w:r>
+          <w:rPr>
+            <w:rStyle w:val="Hyperlink"/>
+          </w:rPr>
+          <w:t>https://ai.stackexchange.com/questions/5174/what-else-can-boost-iterative-deepening-with-alpha-beta-pruning</w:t>
+        </w:r>
+      </w:hyperlink>
+    </w:p>
+    <w:p>
+      <w:hyperlink r:id="rId22" w:history="1">
+        <w:r>
+          <w:rPr>
+            <w:rStyle w:val="Hyperlink"/>
+          </w:rPr>
+          <w:t>https://stackoverflow.com/questions/20009796/transposition-tables</w:t>
+        </w:r>
+      </w:hyperlink>
+    </w:p>
+    <w:p>
+      <w:hyperlink r:id="rId23" w:history="1">
+        <w:r>
+          <w:rPr>
+            <w:rStyle w:val="Hyperlink"/>
+          </w:rPr>
+          <w:t>https://en.wikipedia.org/wiki/Zobrist_hashing</w:t>
+        </w:r>
+      </w:hyperlink>
+    </w:p>
+    <w:p>
+      <w:hyperlink r:id="rId24" w:history="1">
+        <w:r>
+          <w:rPr>
+            <w:rStyle w:val="Hyperlink"/>
+          </w:rPr>
+          <w:t>http://mediocrechess.blogspot.com/2007/01/guide-transposition-tables.html</w:t>
+        </w:r>
+      </w:hyperlink>
+    </w:p>
+    <w:p>
+      <w:hyperlink r:id="rId25" w:history="1">
+        <w:r>
+          <w:rPr>
+            <w:rStyle w:val="Hyperlink"/>
+          </w:rPr>
+          <w:t>https://www.chessprogramming.org/Refutation_Table</w:t>
+        </w:r>
+      </w:hyperlink>
+    </w:p>
+    <w:p>
+      <w:pPr>
+        <w:rPr>
+          <w:lang w:val="es-ES_tradnl"/>
+        </w:rPr>
+      </w:pPr>
+      <w:hyperlink r:id="rId26" w:history="1">
+        <w:r>
+          <w:rPr>
+            <w:rStyle w:val="Hyperlink"/>
+          </w:rPr>
+          <w:t>https://scholar.google.es/scholar?q=Deep+Reinforcement+Learning+keras+chess&amp;hl=es&amp;as_sdt=0&amp;as_vis=1&amp;oi=scholart</w:t>
         </w:r>
       </w:hyperlink>
       <w:bookmarkStart w:id="0" w:name="_GoBack"/>

</xml_diff>

<commit_message>
Added menus and settings  to choose the type of ia to use when enemy moves. Also type of games.
</commit_message>
<xml_diff>
--- a/bibliography.docx
+++ b/bibliography.docx
@@ -268,15 +268,60 @@
     <w:p>
       <w:pPr>
         <w:rPr>
+          <w:rStyle w:val="Hyperlink"/>
+        </w:rPr>
+      </w:pPr>
+      <w:hyperlink r:id="rId26" w:history="1">
+        <w:r>
+          <w:rPr>
+            <w:rStyle w:val="Hyperlink"/>
+          </w:rPr>
+          <w:t>https://scholar.google.es/scholar?q=Deep+Reinforcement+Learning+keras+chess&amp;hl=es&amp;as_sdt=0&amp;as_vis=1&amp;oi=scholart</w:t>
+        </w:r>
+      </w:hyperlink>
+    </w:p>
+    <w:p>
+      <w:hyperlink r:id="rId27" w:history="1">
+        <w:r>
+          <w:rPr>
+            <w:rStyle w:val="Hyperlink"/>
+          </w:rPr>
+          <w:t>https://www.chessprogramming.org/</w:t>
+        </w:r>
+      </w:hyperlink>
+    </w:p>
+    <w:p>
+      <w:hyperlink r:id="rId28" w:history="1">
+        <w:r>
+          <w:rPr>
+            <w:rStyle w:val="Hyperlink"/>
+          </w:rPr>
+          <w:t>https://www.javiercancela.com/pymle-equations.pdf</w:t>
+        </w:r>
+      </w:hyperlink>
+    </w:p>
+    <w:p>
+      <w:hyperlink r:id="rId29" w:history="1">
+        <w:r>
+          <w:rPr>
+            <w:rStyle w:val="Hyperlink"/>
+          </w:rPr>
+          <w:t>https://becominghuman.ai/reinforcement-learning-step-by-step-17cde7dbc56c</w:t>
+        </w:r>
+      </w:hyperlink>
+    </w:p>
+    <w:p>
+      <w:pPr>
+        <w:rPr>
           <w:lang w:val="es-ES_tradnl"/>
         </w:rPr>
       </w:pPr>
-      <w:hyperlink r:id="rId26" w:history="1">
-        <w:r>
-          <w:rPr>
-            <w:rStyle w:val="Hyperlink"/>
-          </w:rPr>
-          <w:t>https://scholar.google.es/scholar?q=Deep+Reinforcement+Learning+keras+chess&amp;hl=es&amp;as_sdt=0&amp;as_vis=1&amp;oi=scholart</w:t>
+      <w:hyperlink r:id="rId30" w:history="1">
+        <w:r>
+          <w:rPr>
+            <w:rStyle w:val="Hyperlink"/>
+          </w:rPr>
+          <w:t>https://ai.stackexchange.com/questions/5891/why-most-imperfect-information-games-usually-use-non-machine-learning-ai</w:t>
         </w:r>
       </w:hyperlink>
       <w:bookmarkStart w:id="0" w:name="_GoBack"/>

</xml_diff>

<commit_message>
Connected table of ips
</commit_message>
<xml_diff>
--- a/bibliography.docx
+++ b/bibliography.docx
@@ -313,15 +313,70 @@
     <w:p>
       <w:pPr>
         <w:rPr>
+          <w:rStyle w:val="Hyperlink"/>
+        </w:rPr>
+      </w:pPr>
+      <w:hyperlink r:id="rId30" w:history="1">
+        <w:r>
+          <w:rPr>
+            <w:rStyle w:val="Hyperlink"/>
+          </w:rPr>
+          <w:t>https://ai.stackexchange.com/questions/5891/why-most-imperfect-information-games-usually-use-non-machine-learning-ai</w:t>
+        </w:r>
+      </w:hyperlink>
+    </w:p>
+    <w:p>
+      <w:hyperlink r:id="rId31" w:history="1">
+        <w:r>
+          <w:rPr>
+            <w:rStyle w:val="Hyperlink"/>
+          </w:rPr>
+          <w:t>https://papers.nips.cc/paper/5423-generative-adversarial-nets.pdf</w:t>
+        </w:r>
+      </w:hyperlink>
+    </w:p>
+    <w:p>
+      <w:hyperlink r:id="rId32" w:history="1">
+        <w:r>
+          <w:rPr>
+            <w:rStyle w:val="Hyperlink"/>
+          </w:rPr>
+          <w:t>https://towardsdatascience.com/gan-by-example-using-keras-on-tensorflow-backend-1a6d515a60d0</w:t>
+        </w:r>
+      </w:hyperlink>
+    </w:p>
+    <w:p>
+      <w:hyperlink r:id="rId33" w:history="1">
+        <w:r>
+          <w:rPr>
+            <w:rStyle w:val="Hyperlink"/>
+          </w:rPr>
+          <w:t>https://medium.com/datadriveninvestor/generative-adversarial-network-gan-using-keras-ce1c05cfdfd3</w:t>
+        </w:r>
+      </w:hyperlink>
+    </w:p>
+    <w:p>
+      <w:hyperlink r:id="rId34" w:history="1">
+        <w:r>
+          <w:rPr>
+            <w:rStyle w:val="Hyperlink"/>
+          </w:rPr>
+          <w:t>https://ai.stackexchange.com/questions/7159/how-do-i-choose-which-algorithm-is-best-for-something-like-a-checkers-board-game</w:t>
+        </w:r>
+      </w:hyperlink>
+    </w:p>
+    <w:p>
+      <w:pPr>
+        <w:rPr>
           <w:lang w:val="es-ES_tradnl"/>
         </w:rPr>
       </w:pPr>
-      <w:hyperlink r:id="rId30" w:history="1">
-        <w:r>
-          <w:rPr>
-            <w:rStyle w:val="Hyperlink"/>
-          </w:rPr>
-          <w:t>https://ai.stackexchange.com/questions/5891/why-most-imperfect-information-games-usually-use-non-machine-learning-ai</w:t>
+      <w:hyperlink r:id="rId35" w:history="1">
+        <w:r>
+          <w:rPr>
+            <w:rStyle w:val="Hyperlink"/>
+          </w:rPr>
+          <w:t>https://www.google.com/search?q=Quiescence+search&amp;oq=Quiescence+search&amp;aqs=chrome..69i57&amp;sourceid=chrome&amp;ie=UTF-8</w:t>
         </w:r>
       </w:hyperlink>
       <w:bookmarkStart w:id="0" w:name="_GoBack"/>

</xml_diff>

<commit_message>
Skeleton of montecarlo algorithm done
</commit_message>
<xml_diff>
--- a/bibliography.docx
+++ b/bibliography.docx
@@ -368,15 +368,156 @@
     <w:p>
       <w:pPr>
         <w:rPr>
+          <w:rStyle w:val="Hyperlink"/>
+        </w:rPr>
+      </w:pPr>
+      <w:hyperlink r:id="rId35" w:history="1">
+        <w:r>
+          <w:rPr>
+            <w:rStyle w:val="Hyperlink"/>
+          </w:rPr>
+          <w:t>https://www.google.com/search?q=Quiescence+search&amp;oq=Quiescence+search&amp;aqs=chrome..69i57&amp;sourceid=chrome&amp;ie=UTF-8</w:t>
+        </w:r>
+      </w:hyperlink>
+    </w:p>
+    <w:p>
+      <w:pPr>
+        <w:rPr>
+          <w:rStyle w:val="Hyperlink"/>
+        </w:rPr>
+      </w:pPr>
+      <w:hyperlink r:id="rId36" w:anchor="gs.7ifur8" w:history="1">
+        <w:r>
+          <w:rPr>
+            <w:rStyle w:val="Hyperlink"/>
+          </w:rPr>
+          <w:t>https://www.intel.ai/demystifying-deep-reinforcement-learning/#gs.7ifur8</w:t>
+        </w:r>
+      </w:hyperlink>
+    </w:p>
+    <w:p>
+      <w:hyperlink r:id="rId37" w:history="1">
+        <w:r>
+          <w:rPr>
+            <w:rStyle w:val="Hyperlink"/>
+          </w:rPr>
+          <w:t>https://www.cs.ubc.ca/~kevinlb/teaching/cs532l%20-%202013-14/Lectures/rl-pres.pdf</w:t>
+        </w:r>
+      </w:hyperlink>
+    </w:p>
+    <w:p>
+      <w:hyperlink r:id="rId38" w:history="1">
+        <w:r>
+          <w:rPr>
+            <w:rStyle w:val="Hyperlink"/>
+          </w:rPr>
+          <w:t>http://stanford.edu/~jdoan21/cs221poster.pdf</w:t>
+        </w:r>
+      </w:hyperlink>
+    </w:p>
+    <w:p>
+      <w:hyperlink r:id="rId39" w:history="1">
+        <w:r>
+          <w:rPr>
+            <w:rStyle w:val="Hyperlink"/>
+          </w:rPr>
+          <w:t>https://www.analyticsvidhya.com/blog/2019/01/monte-carlo-tree-search-introduction-algorithm-deepmind-alphago/</w:t>
+        </w:r>
+      </w:hyperlink>
+    </w:p>
+    <w:p>
+      <w:hyperlink r:id="rId40" w:history="1">
+        <w:r>
+          <w:rPr>
+            <w:rStyle w:val="Hyperlink"/>
+          </w:rPr>
+          <w:t>https://www.baeldung.com/java-monte-carlo-tree-search</w:t>
+        </w:r>
+      </w:hyperlink>
+    </w:p>
+    <w:p>
+      <w:hyperlink r:id="rId41" w:history="1">
+        <w:r>
+          <w:rPr>
+            <w:rStyle w:val="Hyperlink"/>
+          </w:rPr>
+          <w:t>http://eprints.fri.uni-lj.si/1910/1/Kohne_A-1.pdf</w:t>
+        </w:r>
+      </w:hyperlink>
+    </w:p>
+    <w:p>
+      <w:pPr>
+        <w:rPr>
+          <w:rStyle w:val="Hyperlink"/>
+        </w:rPr>
+      </w:pPr>
+      <w:hyperlink r:id="rId42" w:history="1">
+        <w:r>
+          <w:rPr>
+            <w:rStyle w:val="Hyperlink"/>
+          </w:rPr>
+          <w:t>https://www.google.com/search?safe=off&amp;ei=-mPDXPfrMZSY1fAPm62_iAw&amp;q=is+feasible+using+monte+carlo+tree+search+for+chess&amp;oq=is+feasible+using+monte+carlo+tree+search+for+chess&amp;gs_l=psy-ab.3..35i304i39.6410928.6412179..6412322...0.0..0.99.733.8......0....1..gws-wiz.VU4QfLh06UM</w:t>
+        </w:r>
+      </w:hyperlink>
+    </w:p>
+    <w:p>
+      <w:hyperlink r:id="rId43" w:history="1">
+        <w:r>
+          <w:rPr>
+            <w:rStyle w:val="Hyperlink"/>
+          </w:rPr>
+          <w:t>https://artint.info/2e/html/ArtInt2e.Ch12.S10.SS1.html</w:t>
+        </w:r>
+      </w:hyperlink>
+    </w:p>
+    <w:p>
+      <w:hyperlink r:id="rId44" w:history="1">
+        <w:r>
+          <w:rPr>
+            <w:rStyle w:val="Hyperlink"/>
+          </w:rPr>
+          <w:t>https://towardsdatascience.com/atari-reinforcement-learning-in-depth-part-1-ddqn-ceaa762a546f</w:t>
+        </w:r>
+      </w:hyperlink>
+    </w:p>
+    <w:p>
+      <w:pPr>
+        <w:rPr>
+          <w:rStyle w:val="Hyperlink"/>
+        </w:rPr>
+      </w:pPr>
+      <w:hyperlink r:id="rId45" w:history="1">
+        <w:r>
+          <w:rPr>
+            <w:rStyle w:val="Hyperlink"/>
+          </w:rPr>
+          <w:t>https://skymind.ai/wiki/deep-reinforcement-learning</w:t>
+        </w:r>
+      </w:hyperlink>
+    </w:p>
+    <w:p>
+      <w:hyperlink r:id="rId46" w:history="1">
+        <w:r>
+          <w:rPr>
+            <w:rStyle w:val="Hyperlink"/>
+          </w:rPr>
+          <w:t>https://int8.io/monte-carlo-tree-search-beginners-guide/</w:t>
+        </w:r>
+      </w:hyperlink>
+    </w:p>
+    <w:p>
+      <w:pPr>
+        <w:rPr>
+          <w:b/>
           <w:lang w:val="es-ES_tradnl"/>
         </w:rPr>
       </w:pPr>
-      <w:hyperlink r:id="rId35" w:history="1">
-        <w:r>
-          <w:rPr>
-            <w:rStyle w:val="Hyperlink"/>
-          </w:rPr>
-          <w:t>https://www.google.com/search?q=Quiescence+search&amp;oq=Quiescence+search&amp;aqs=chrome..69i57&amp;sourceid=chrome&amp;ie=UTF-8</w:t>
+      <w:hyperlink r:id="rId47" w:history="1">
+        <w:r>
+          <w:rPr>
+            <w:rStyle w:val="Hyperlink"/>
+          </w:rPr>
+          <w:t>https://www.reddit.com/r/MachineLearning/comments/86s1rl/p_monte_carlo_tree_search_beginners_guide/</w:t>
         </w:r>
       </w:hyperlink>
       <w:bookmarkStart w:id="0" w:name="_GoBack"/>

</xml_diff>